<commit_message>
Update 2 - Scheda Partecipante (Costanza).docx
</commit_message>
<xml_diff>
--- a/Progetto/Schede partecipanti/2 - Scheda Partecipante (Costanza).docx
+++ b/Progetto/Schede partecipanti/2 - Scheda Partecipante (Costanza).docx
@@ -669,7 +669,7 @@
           <w:color w:val="auto"/>
           <w:sz w:val="28"/>
         </w:rPr>
-        <w:t>21</w:t>
+        <w:t>32</w:t>
       </w:r>
     </w:p>
     <w:p>
@@ -701,7 +701,7 @@
           <w:color w:val="auto"/>
           <w:sz w:val="28"/>
         </w:rPr>
-        <w:t>Studente</w:t>
+        <w:t>Insegnante</w:t>
       </w:r>
     </w:p>
     <w:p>

</xml_diff>